<commit_message>
chỉnh sửa sequence và topic
</commit_message>
<xml_diff>
--- a/details/3_report_documents/báo cáo iot và ứng dụng.docx
+++ b/details/3_report_documents/báo cáo iot và ứng dụng.docx
@@ -47,7 +47,29 @@
           <w:szCs w:val="36"/>
           <w:lang w:val="en-US"/>
         </w:rPr>
-        <w:t>TRƯỜNG CTTT VÀ TRUYỀN THÔNG</w:t>
+        <w:t>TRƯỜNG C</w:t>
+      </w:r>
+      <w:r>
+        <w:rPr>
+          <w:rFonts w:ascii="Times New Roman" w:hAnsi="Times New Roman" w:cs="Times New Roman"/>
+          <w:b/>
+          <w:bCs/>
+          <w:sz w:val="36"/>
+          <w:szCs w:val="36"/>
+          <w:lang w:val="en-US"/>
+        </w:rPr>
+        <w:t>N</w:t>
+      </w:r>
+      <w:r>
+        <w:rPr>
+          <w:rFonts w:ascii="Times New Roman" w:hAnsi="Times New Roman" w:cs="Times New Roman"/>
+          <w:b/>
+          <w:bCs/>
+          <w:sz w:val="36"/>
+          <w:szCs w:val="36"/>
+          <w:lang w:val="en-US"/>
+        </w:rPr>
+        <w:t>TT VÀ TRUYỀN THÔNG</w:t>
       </w:r>
     </w:p>
     <w:p>

</xml_diff>